<commit_message>
inpliment table crawler: Styling incomplitete
</commit_message>
<xml_diff>
--- a/service/templates/angebot.docx
+++ b/service/templates/angebot.docx
@@ -1455,11 +1455,10 @@
         <w:gridCol w:w="706"/>
         <w:gridCol w:w="20"/>
         <w:gridCol w:w="3664"/>
-        <w:gridCol w:w="566"/>
-        <w:gridCol w:w="1080"/>
-        <w:gridCol w:w="358"/>
+        <w:gridCol w:w="1645"/>
+        <w:gridCol w:w="359"/>
         <w:gridCol w:w="1399"/>
-        <w:gridCol w:w="1274"/>
+        <w:gridCol w:w="1273"/>
       </w:tblGrid>
       <w:tr>
         <w:trPr>
@@ -1467,8 +1466,8 @@
         </w:trPr>
         <w:tc>
           <w:tcPr>
-            <w:tcW w:w="9067" w:type="dxa"/>
-            <w:gridSpan w:val="8"/>
+            <w:tcW w:w="9066" w:type="dxa"/>
+            <w:gridSpan w:val="7"/>
             <w:tcBorders>
               <w:top w:val="single" w:sz="8" w:space="0" w:color="000000"/>
               <w:bottom w:val="single" w:sz="8" w:space="0" w:color="000000"/>
@@ -1495,7 +1494,25 @@
                 <w:sz w:val="20"/>
                 <w:szCs w:val="20"/>
               </w:rPr>
-              <w:t>{{order}}</w:t>
+              <w:t>{{order</w:t>
+            </w:r>
+            <w:r>
+              <w:rPr>
+                <w:rFonts w:eastAsia="Arial" w:cs="Arial" w:ascii="Arial" w:hAnsi="Arial"/>
+                <w:b/>
+                <w:sz w:val="20"/>
+                <w:szCs w:val="20"/>
+              </w:rPr>
+              <w:t>|headline</w:t>
+            </w:r>
+            <w:r>
+              <w:rPr>
+                <w:rFonts w:eastAsia="Arial" w:cs="Arial" w:ascii="Arial" w:hAnsi="Arial"/>
+                <w:b/>
+                <w:sz w:val="20"/>
+                <w:szCs w:val="20"/>
+              </w:rPr>
+              <w:t>}}</w:t>
             </w:r>
           </w:p>
         </w:tc>
@@ -1601,8 +1618,7 @@
         </w:tc>
         <w:tc>
           <w:tcPr>
-            <w:tcW w:w="1646" w:type="dxa"/>
-            <w:gridSpan w:val="2"/>
+            <w:tcW w:w="1645" w:type="dxa"/>
             <w:tcBorders>
               <w:bottom w:val="single" w:sz="8" w:space="0" w:color="000000"/>
             </w:tcBorders>
@@ -1635,7 +1651,7 @@
         </w:tc>
         <w:tc>
           <w:tcPr>
-            <w:tcW w:w="358" w:type="dxa"/>
+            <w:tcW w:w="359" w:type="dxa"/>
             <w:tcBorders>
               <w:bottom w:val="single" w:sz="8" w:space="0" w:color="000000"/>
             </w:tcBorders>
@@ -1701,7 +1717,7 @@
         </w:tc>
         <w:tc>
           <w:tcPr>
-            <w:tcW w:w="1274" w:type="dxa"/>
+            <w:tcW w:w="1273" w:type="dxa"/>
             <w:tcBorders>
               <w:bottom w:val="single" w:sz="8" w:space="0" w:color="000000"/>
             </w:tcBorders>
@@ -1820,12 +1836,31 @@
               <w:t>{{text}}</w:t>
               <w:br/>
             </w:r>
-          </w:p>
-        </w:tc>
-        <w:tc>
-          <w:tcPr>
-            <w:tcW w:w="1646" w:type="dxa"/>
-            <w:gridSpan w:val="2"/>
+            <w:r>
+              <w:rPr>
+                <w:rFonts w:eastAsia="Arial" w:cs="Arial" w:ascii="Arial" w:hAnsi="Arial"/>
+                <w:b w:val="false"/>
+                <w:bCs w:val="false"/>
+                <w:sz w:val="20"/>
+                <w:szCs w:val="20"/>
+              </w:rPr>
+              <w:t>{{</w:t>
+            </w:r>
+            <w:r>
+              <w:rPr>
+                <w:rFonts w:eastAsia="Arial" w:cs="Arial" w:ascii="Arial" w:hAnsi="Arial"/>
+                <w:b w:val="false"/>
+                <w:bCs w:val="false"/>
+                <w:sz w:val="20"/>
+                <w:szCs w:val="20"/>
+              </w:rPr>
+              <w:t>subtext}}</w:t>
+            </w:r>
+          </w:p>
+        </w:tc>
+        <w:tc>
+          <w:tcPr>
+            <w:tcW w:w="1645" w:type="dxa"/>
             <w:tcBorders>
               <w:top w:val="single" w:sz="8" w:space="0" w:color="000000"/>
             </w:tcBorders>
@@ -1854,7 +1889,7 @@
         </w:tc>
         <w:tc>
           <w:tcPr>
-            <w:tcW w:w="358" w:type="dxa"/>
+            <w:tcW w:w="359" w:type="dxa"/>
             <w:tcBorders>
               <w:top w:val="single" w:sz="8" w:space="0" w:color="000000"/>
             </w:tcBorders>
@@ -1912,7 +1947,7 @@
         </w:tc>
         <w:tc>
           <w:tcPr>
-            <w:tcW w:w="1274" w:type="dxa"/>
+            <w:tcW w:w="1273" w:type="dxa"/>
             <w:tcBorders>
               <w:top w:val="single" w:sz="8" w:space="0" w:color="000000"/>
             </w:tcBorders>
@@ -1936,110 +1971,6 @@
                 <w:szCs w:val="20"/>
               </w:rPr>
               <w:t>{{summe}}</w:t>
-            </w:r>
-          </w:p>
-        </w:tc>
-      </w:tr>
-      <w:tr>
-        <w:trPr>
-          <w:trHeight w:val="560" w:hRule="atLeast"/>
-        </w:trPr>
-        <w:tc>
-          <w:tcPr>
-            <w:tcW w:w="4956" w:type="dxa"/>
-            <w:gridSpan w:val="4"/>
-            <w:tcBorders/>
-          </w:tcPr>
-          <w:p>
-            <w:pPr>
-              <w:pStyle w:val="Normal"/>
-              <w:widowControl w:val="false"/>
-              <w:spacing w:lineRule="auto" w:line="240" w:before="0" w:after="200"/>
-              <w:jc w:val="right"/>
-              <w:rPr>
-                <w:rFonts w:ascii="Arial" w:hAnsi="Arial" w:eastAsia="Arial" w:cs="Arial"/>
-                <w:sz w:val="20"/>
-                <w:szCs w:val="20"/>
-              </w:rPr>
-            </w:pPr>
-            <w:r>
-              <w:rPr>
-                <w:rFonts w:eastAsia="Arial" w:cs="Arial" w:ascii="Arial" w:hAnsi="Arial"/>
-                <w:sz w:val="20"/>
-                <w:szCs w:val="20"/>
-              </w:rPr>
-            </w:r>
-          </w:p>
-        </w:tc>
-        <w:tc>
-          <w:tcPr>
-            <w:tcW w:w="2837" w:type="dxa"/>
-            <w:gridSpan w:val="3"/>
-            <w:tcBorders>
-              <w:top w:val="single" w:sz="6" w:space="0" w:color="000000"/>
-              <w:bottom w:val="single" w:sz="4" w:space="0" w:color="ED7D31"/>
-            </w:tcBorders>
-            <w:vAlign w:val="center"/>
-          </w:tcPr>
-          <w:p>
-            <w:pPr>
-              <w:pStyle w:val="Normal"/>
-              <w:widowControl w:val="false"/>
-              <w:spacing w:lineRule="auto" w:line="240" w:before="0" w:after="200"/>
-              <w:jc w:val="right"/>
-              <w:rPr>
-                <w:rFonts w:ascii="Arial" w:hAnsi="Arial" w:eastAsia="Arial" w:cs="Arial"/>
-                <w:b/>
-                <w:b/>
-                <w:color w:val="000000"/>
-              </w:rPr>
-            </w:pPr>
-            <w:r>
-              <w:rPr>
-                <w:rFonts w:eastAsia="Arial" w:cs="Arial" w:ascii="Arial" w:hAnsi="Arial"/>
-                <w:b/>
-              </w:rPr>
-              <w:t>Summe Rechnungsbetrag</w:t>
-            </w:r>
-          </w:p>
-        </w:tc>
-        <w:tc>
-          <w:tcPr>
-            <w:tcW w:w="1274" w:type="dxa"/>
-            <w:tcBorders>
-              <w:top w:val="single" w:sz="4" w:space="0" w:color="000000"/>
-              <w:bottom w:val="single" w:sz="4" w:space="0" w:color="ED7D31"/>
-            </w:tcBorders>
-            <w:vAlign w:val="center"/>
-          </w:tcPr>
-          <w:p>
-            <w:pPr>
-              <w:pStyle w:val="Normal"/>
-              <w:widowControl w:val="false"/>
-              <w:spacing w:lineRule="auto" w:line="240" w:before="0" w:after="200"/>
-              <w:jc w:val="right"/>
-              <w:rPr>
-                <w:rFonts w:ascii="Arial" w:hAnsi="Arial" w:eastAsia="Arial" w:cs="Arial"/>
-                <w:b/>
-                <w:b/>
-                <w:bCs/>
-              </w:rPr>
-            </w:pPr>
-            <w:r>
-              <w:rPr>
-                <w:rFonts w:eastAsia="Arial" w:cs="Arial" w:ascii="Arial" w:hAnsi="Arial"/>
-                <w:b/>
-                <w:bCs/>
-              </w:rPr>
-              <w:t xml:space="preserve">€ </w:t>
-            </w:r>
-            <w:r>
-              <w:rPr>
-                <w:rFonts w:eastAsia="Arial" w:cs="Arial" w:ascii="Arial" w:hAnsi="Arial"/>
-                <w:b/>
-                <w:bCs/>
-              </w:rPr>
-              <w:t>320,00</w:t>
             </w:r>
           </w:p>
         </w:tc>
@@ -2979,7 +2910,7 @@
         <w:color w:val="000000"/>
       </w:rPr>
       <w:drawing>
-        <wp:anchor behindDoc="1" distT="0" distB="0" distL="0" distR="0" simplePos="0" locked="0" layoutInCell="0" allowOverlap="1" relativeHeight="4">
+        <wp:anchor behindDoc="1" distT="0" distB="0" distL="0" distR="0" simplePos="0" locked="0" layoutInCell="0" allowOverlap="1" relativeHeight="3">
           <wp:simplePos x="0" y="0"/>
           <wp:positionH relativeFrom="margin">
             <wp:align>right</wp:align>
@@ -3049,7 +2980,7 @@
         <w:color w:val="000000"/>
       </w:rPr>
       <w:drawing>
-        <wp:anchor behindDoc="1" distT="0" distB="0" distL="0" distR="0" simplePos="0" locked="0" layoutInCell="0" allowOverlap="1" relativeHeight="4">
+        <wp:anchor behindDoc="1" distT="0" distB="0" distL="0" distR="0" simplePos="0" locked="0" layoutInCell="0" allowOverlap="1" relativeHeight="3">
           <wp:simplePos x="0" y="0"/>
           <wp:positionH relativeFrom="margin">
             <wp:align>right</wp:align>

</xml_diff>

<commit_message>
build Docifyer into service
</commit_message>
<xml_diff>
--- a/service/templates/angebot.docx
+++ b/service/templates/angebot.docx
@@ -79,7 +79,7 @@
           <w:shd w:fill="auto" w:val="clear"/>
           <w:lang w:val="de-DE"/>
         </w:rPr>
-        <w:t>{{vertreten_durch}}</w:t>
+        <w:t>{{vertreter_vname}} {{vertreter_nname}}</w:t>
       </w:r>
     </w:p>
     <w:p>
@@ -223,7 +223,7 @@
           <w:sz w:val="18"/>
           <w:szCs w:val="18"/>
         </w:rPr>
-        <w:t xml:space="preserve">  {{d_angebot}}                    {{d_guetlig_bis}}               </w:t>
+        <w:t xml:space="preserve">  {{d_angebot}}                    {{d_gueltig_bis}}               </w:t>
       </w:r>
     </w:p>
     <w:p>
@@ -313,28 +313,9 @@
         <w:t xml:space="preserve">Wir bedanken uns für Ihre Anfrage. Gerne unterbreiten wir Ihnen hiermit folgendes Angebot: </w:t>
       </w:r>
     </w:p>
-    <w:p>
-      <w:pPr>
-        <w:pStyle w:val="Normal"/>
-        <w:spacing w:before="0" w:after="360"/>
-        <w:jc w:val="both"/>
-        <w:rPr>
-          <w:rFonts w:ascii="Arial" w:hAnsi="Arial" w:eastAsia="Arial" w:cs="Arial"/>
-          <w:sz w:val="20"/>
-          <w:szCs w:val="20"/>
-        </w:rPr>
-      </w:pPr>
-      <w:r>
-        <w:rPr>
-          <w:rFonts w:eastAsia="Arial" w:cs="Arial" w:ascii="Arial" w:hAnsi="Arial"/>
-          <w:sz w:val="20"/>
-          <w:szCs w:val="20"/>
-        </w:rPr>
-      </w:r>
-    </w:p>
     <w:tbl>
       <w:tblPr>
-        <w:tblW w:w="9067" w:type="dxa"/>
+        <w:tblW w:w="9059" w:type="dxa"/>
         <w:jc w:val="left"/>
         <w:tblInd w:w="5" w:type="dxa"/>
         <w:tblLayout w:type="fixed"/>
@@ -347,14 +328,13 @@
         <w:tblLook w:val="0400" w:noHBand="0" w:noVBand="1" w:firstColumn="0" w:lastRow="0" w:lastColumn="0" w:firstRow="0"/>
       </w:tblPr>
       <w:tblGrid>
-        <w:gridCol w:w="706"/>
+        <w:gridCol w:w="703"/>
         <w:gridCol w:w="20"/>
-        <w:gridCol w:w="3664"/>
-        <w:gridCol w:w="566"/>
-        <w:gridCol w:w="1080"/>
-        <w:gridCol w:w="358"/>
-        <w:gridCol w:w="1399"/>
-        <w:gridCol w:w="1273"/>
+        <w:gridCol w:w="3581"/>
+        <w:gridCol w:w="1731"/>
+        <w:gridCol w:w="357"/>
+        <w:gridCol w:w="1400"/>
+        <w:gridCol w:w="1266"/>
       </w:tblGrid>
       <w:tr>
         <w:trPr>
@@ -362,1111 +342,7 @@
         </w:trPr>
         <w:tc>
           <w:tcPr>
-            <w:tcW w:w="706" w:type="dxa"/>
-            <w:tcBorders>
-              <w:top w:val="single" w:sz="8" w:space="0" w:color="000000"/>
-              <w:bottom w:val="single" w:sz="8" w:space="0" w:color="000000"/>
-            </w:tcBorders>
-            <w:vAlign w:val="center"/>
-          </w:tcPr>
-          <w:p>
-            <w:pPr>
-              <w:pStyle w:val="Normal"/>
-              <w:widowControl w:val="false"/>
-              <w:spacing w:lineRule="auto" w:line="240" w:before="0" w:after="200"/>
-              <w:rPr>
-                <w:rFonts w:ascii="Arial" w:hAnsi="Arial" w:eastAsia="Arial" w:cs="Arial"/>
-                <w:b/>
-                <w:b/>
-                <w:sz w:val="20"/>
-                <w:szCs w:val="20"/>
-              </w:rPr>
-            </w:pPr>
-            <w:r>
-              <w:rPr>
-                <w:rFonts w:eastAsia="Arial" w:cs="Arial" w:ascii="Arial" w:hAnsi="Arial"/>
-                <w:b/>
-                <w:sz w:val="20"/>
-                <w:szCs w:val="20"/>
-              </w:rPr>
-              <w:t>Pos.</w:t>
-            </w:r>
-          </w:p>
-        </w:tc>
-        <w:tc>
-          <w:tcPr>
-            <w:tcW w:w="20" w:type="dxa"/>
-            <w:tcBorders>
-              <w:top w:val="single" w:sz="8" w:space="0" w:color="000000"/>
-              <w:bottom w:val="single" w:sz="8" w:space="0" w:color="000000"/>
-            </w:tcBorders>
-            <w:vAlign w:val="center"/>
-          </w:tcPr>
-          <w:p>
-            <w:pPr>
-              <w:pStyle w:val="Normal"/>
-              <w:widowControl w:val="false"/>
-              <w:spacing w:lineRule="auto" w:line="240" w:before="0" w:after="200"/>
-              <w:rPr>
-                <w:rFonts w:ascii="Arial" w:hAnsi="Arial" w:eastAsia="Arial" w:cs="Arial"/>
-                <w:b/>
-                <w:b/>
-                <w:sz w:val="20"/>
-                <w:szCs w:val="20"/>
-              </w:rPr>
-            </w:pPr>
-            <w:r>
-              <w:rPr>
-                <w:rFonts w:eastAsia="Arial" w:cs="Arial" w:ascii="Arial" w:hAnsi="Arial"/>
-                <w:b/>
-                <w:sz w:val="20"/>
-                <w:szCs w:val="20"/>
-              </w:rPr>
-            </w:r>
-          </w:p>
-        </w:tc>
-        <w:tc>
-          <w:tcPr>
-            <w:tcW w:w="3664" w:type="dxa"/>
-            <w:tcBorders>
-              <w:top w:val="single" w:sz="8" w:space="0" w:color="000000"/>
-              <w:bottom w:val="single" w:sz="8" w:space="0" w:color="000000"/>
-            </w:tcBorders>
-            <w:vAlign w:val="center"/>
-          </w:tcPr>
-          <w:p>
-            <w:pPr>
-              <w:pStyle w:val="Normal"/>
-              <w:widowControl w:val="false"/>
-              <w:spacing w:lineRule="auto" w:line="240" w:before="0" w:after="200"/>
-              <w:rPr>
-                <w:rFonts w:ascii="Arial" w:hAnsi="Arial" w:eastAsia="Arial" w:cs="Arial"/>
-                <w:b/>
-                <w:b/>
-                <w:sz w:val="20"/>
-                <w:szCs w:val="20"/>
-              </w:rPr>
-            </w:pPr>
-            <w:r>
-              <w:rPr>
-                <w:rFonts w:eastAsia="Arial" w:cs="Arial" w:ascii="Arial" w:hAnsi="Arial"/>
-                <w:b/>
-                <w:sz w:val="20"/>
-                <w:szCs w:val="20"/>
-              </w:rPr>
-              <w:t>Bezeichnung</w:t>
-            </w:r>
-          </w:p>
-        </w:tc>
-        <w:tc>
-          <w:tcPr>
-            <w:tcW w:w="1646" w:type="dxa"/>
-            <w:gridSpan w:val="2"/>
-            <w:tcBorders>
-              <w:top w:val="single" w:sz="8" w:space="0" w:color="000000"/>
-              <w:bottom w:val="single" w:sz="8" w:space="0" w:color="000000"/>
-            </w:tcBorders>
-            <w:vAlign w:val="center"/>
-          </w:tcPr>
-          <w:p>
-            <w:pPr>
-              <w:pStyle w:val="Normal"/>
-              <w:widowControl w:val="false"/>
-              <w:spacing w:lineRule="auto" w:line="240" w:before="0" w:after="200"/>
-              <w:jc w:val="right"/>
-              <w:rPr>
-                <w:rFonts w:ascii="Arial" w:hAnsi="Arial" w:eastAsia="Arial" w:cs="Arial"/>
-                <w:b/>
-                <w:b/>
-                <w:sz w:val="20"/>
-                <w:szCs w:val="20"/>
-              </w:rPr>
-            </w:pPr>
-            <w:r>
-              <w:rPr>
-                <w:rFonts w:eastAsia="Arial" w:cs="Arial" w:ascii="Arial" w:hAnsi="Arial"/>
-                <w:b/>
-                <w:sz w:val="20"/>
-                <w:szCs w:val="20"/>
-              </w:rPr>
-              <w:t>Menge</w:t>
-            </w:r>
-          </w:p>
-        </w:tc>
-        <w:tc>
-          <w:tcPr>
-            <w:tcW w:w="358" w:type="dxa"/>
-            <w:tcBorders>
-              <w:top w:val="single" w:sz="8" w:space="0" w:color="000000"/>
-              <w:bottom w:val="single" w:sz="8" w:space="0" w:color="000000"/>
-            </w:tcBorders>
-            <w:vAlign w:val="center"/>
-          </w:tcPr>
-          <w:p>
-            <w:pPr>
-              <w:pStyle w:val="Normal"/>
-              <w:widowControl w:val="false"/>
-              <w:spacing w:lineRule="auto" w:line="240" w:before="0" w:after="200"/>
-              <w:jc w:val="center"/>
-              <w:rPr>
-                <w:rFonts w:ascii="Arial" w:hAnsi="Arial" w:eastAsia="Arial" w:cs="Arial"/>
-                <w:b/>
-                <w:b/>
-                <w:sz w:val="20"/>
-                <w:szCs w:val="20"/>
-              </w:rPr>
-            </w:pPr>
-            <w:r>
-              <w:rPr>
-                <w:rFonts w:eastAsia="Arial" w:cs="Arial" w:ascii="Arial" w:hAnsi="Arial"/>
-                <w:b/>
-                <w:sz w:val="20"/>
-                <w:szCs w:val="20"/>
-              </w:rPr>
-              <w:t xml:space="preserve"> </w:t>
-            </w:r>
-          </w:p>
-        </w:tc>
-        <w:tc>
-          <w:tcPr>
-            <w:tcW w:w="1399" w:type="dxa"/>
-            <w:tcBorders>
-              <w:top w:val="single" w:sz="8" w:space="0" w:color="000000"/>
-              <w:bottom w:val="single" w:sz="8" w:space="0" w:color="000000"/>
-            </w:tcBorders>
-            <w:vAlign w:val="center"/>
-          </w:tcPr>
-          <w:p>
-            <w:pPr>
-              <w:pStyle w:val="Normal"/>
-              <w:widowControl w:val="false"/>
-              <w:spacing w:lineRule="auto" w:line="240" w:before="0" w:after="200"/>
-              <w:jc w:val="right"/>
-              <w:rPr>
-                <w:rFonts w:ascii="Arial" w:hAnsi="Arial" w:eastAsia="Arial" w:cs="Arial"/>
-                <w:b/>
-                <w:b/>
-                <w:sz w:val="20"/>
-                <w:szCs w:val="20"/>
-              </w:rPr>
-            </w:pPr>
-            <w:r>
-              <w:rPr>
-                <w:rFonts w:eastAsia="Arial" w:cs="Arial" w:ascii="Arial" w:hAnsi="Arial"/>
-                <w:b/>
-                <w:sz w:val="20"/>
-                <w:szCs w:val="20"/>
-              </w:rPr>
-              <w:t>Einzel (€)</w:t>
-            </w:r>
-          </w:p>
-        </w:tc>
-        <w:tc>
-          <w:tcPr>
-            <w:tcW w:w="1273" w:type="dxa"/>
-            <w:tcBorders>
-              <w:top w:val="single" w:sz="8" w:space="0" w:color="000000"/>
-              <w:bottom w:val="single" w:sz="8" w:space="0" w:color="000000"/>
-            </w:tcBorders>
-            <w:vAlign w:val="center"/>
-          </w:tcPr>
-          <w:p>
-            <w:pPr>
-              <w:pStyle w:val="Normal"/>
-              <w:widowControl w:val="false"/>
-              <w:spacing w:lineRule="auto" w:line="240" w:before="0" w:after="200"/>
-              <w:jc w:val="right"/>
-              <w:rPr>
-                <w:rFonts w:ascii="Arial" w:hAnsi="Arial" w:eastAsia="Arial" w:cs="Arial"/>
-                <w:b/>
-                <w:b/>
-                <w:sz w:val="20"/>
-                <w:szCs w:val="20"/>
-              </w:rPr>
-            </w:pPr>
-            <w:r>
-              <w:rPr>
-                <w:rFonts w:eastAsia="Arial" w:cs="Arial" w:ascii="Arial" w:hAnsi="Arial"/>
-                <w:b/>
-                <w:sz w:val="20"/>
-                <w:szCs w:val="20"/>
-              </w:rPr>
-              <w:t>Gesamt (€)</w:t>
-            </w:r>
-          </w:p>
-        </w:tc>
-      </w:tr>
-      <w:tr>
-        <w:trPr>
-          <w:trHeight w:val="20" w:hRule="atLeast"/>
-        </w:trPr>
-        <w:tc>
-          <w:tcPr>
-            <w:tcW w:w="706" w:type="dxa"/>
-            <w:tcBorders>
-              <w:top w:val="single" w:sz="8" w:space="0" w:color="000000"/>
-            </w:tcBorders>
-          </w:tcPr>
-          <w:p>
-            <w:pPr>
-              <w:pStyle w:val="Normal"/>
-              <w:widowControl w:val="false"/>
-              <w:spacing w:lineRule="auto" w:line="240" w:before="120" w:after="0"/>
-              <w:rPr>
-                <w:rFonts w:ascii="Arial" w:hAnsi="Arial" w:eastAsia="Arial" w:cs="Arial"/>
-                <w:sz w:val="20"/>
-                <w:szCs w:val="20"/>
-              </w:rPr>
-            </w:pPr>
-            <w:r>
-              <w:rPr>
-                <w:rFonts w:eastAsia="Arial" w:cs="Arial" w:ascii="Arial" w:hAnsi="Arial"/>
-                <w:sz w:val="20"/>
-                <w:szCs w:val="20"/>
-              </w:rPr>
-              <w:t>{{order[1].pos}}</w:t>
-            </w:r>
-          </w:p>
-        </w:tc>
-        <w:tc>
-          <w:tcPr>
-            <w:tcW w:w="20" w:type="dxa"/>
-            <w:tcBorders>
-              <w:top w:val="single" w:sz="8" w:space="0" w:color="000000"/>
-            </w:tcBorders>
-          </w:tcPr>
-          <w:p>
-            <w:pPr>
-              <w:pStyle w:val="Normal"/>
-              <w:widowControl w:val="false"/>
-              <w:spacing w:lineRule="auto" w:line="240" w:before="120" w:after="0"/>
-              <w:rPr>
-                <w:rFonts w:ascii="Arial" w:hAnsi="Arial" w:eastAsia="Arial" w:cs="Arial"/>
-                <w:sz w:val="20"/>
-                <w:szCs w:val="20"/>
-              </w:rPr>
-            </w:pPr>
-            <w:r>
-              <w:rPr>
-                <w:rFonts w:eastAsia="Arial" w:cs="Arial" w:ascii="Arial" w:hAnsi="Arial"/>
-                <w:sz w:val="20"/>
-                <w:szCs w:val="20"/>
-              </w:rPr>
-            </w:r>
-          </w:p>
-        </w:tc>
-        <w:tc>
-          <w:tcPr>
-            <w:tcW w:w="3664" w:type="dxa"/>
-            <w:tcBorders>
-              <w:top w:val="single" w:sz="8" w:space="0" w:color="000000"/>
-            </w:tcBorders>
-          </w:tcPr>
-          <w:p>
-            <w:pPr>
-              <w:pStyle w:val="Normal"/>
-              <w:widowControl w:val="false"/>
-              <w:spacing w:lineRule="auto" w:line="240" w:before="120" w:after="0"/>
-              <w:rPr>
-                <w:rFonts w:ascii="Arial" w:hAnsi="Arial" w:eastAsia="Arial" w:cs="Arial"/>
-                <w:sz w:val="20"/>
-                <w:szCs w:val="20"/>
-              </w:rPr>
-            </w:pPr>
-            <w:r>
-              <w:rPr>
-                <w:rFonts w:eastAsia="Arial" w:cs="Arial" w:ascii="Arial" w:hAnsi="Arial"/>
-                <w:b/>
-                <w:sz w:val="20"/>
-                <w:szCs w:val="20"/>
-              </w:rPr>
-              <w:t>{{order[1].text}}</w:t>
-              <w:br/>
-            </w:r>
-          </w:p>
-        </w:tc>
-        <w:tc>
-          <w:tcPr>
-            <w:tcW w:w="1646" w:type="dxa"/>
-            <w:gridSpan w:val="2"/>
-            <w:tcBorders>
-              <w:top w:val="single" w:sz="8" w:space="0" w:color="000000"/>
-            </w:tcBorders>
-          </w:tcPr>
-          <w:p>
-            <w:pPr>
-              <w:pStyle w:val="Normal"/>
-              <w:widowControl w:val="false"/>
-              <w:spacing w:lineRule="auto" w:line="240" w:before="120" w:after="0"/>
-              <w:jc w:val="right"/>
-              <w:rPr>
-                <w:rFonts w:ascii="Arial" w:hAnsi="Arial" w:eastAsia="Arial" w:cs="Arial"/>
-                <w:sz w:val="20"/>
-                <w:szCs w:val="20"/>
-              </w:rPr>
-            </w:pPr>
-            <w:r>
-              <w:rPr>
-                <w:rFonts w:eastAsia="Arial" w:cs="Arial" w:ascii="Arial" w:hAnsi="Arial"/>
-                <w:sz w:val="20"/>
-                <w:szCs w:val="20"/>
-              </w:rPr>
-              <w:t>{{order[1].menge}} Stück</w:t>
-            </w:r>
-          </w:p>
-        </w:tc>
-        <w:tc>
-          <w:tcPr>
-            <w:tcW w:w="358" w:type="dxa"/>
-            <w:tcBorders>
-              <w:top w:val="single" w:sz="8" w:space="0" w:color="000000"/>
-            </w:tcBorders>
-          </w:tcPr>
-          <w:p>
-            <w:pPr>
-              <w:pStyle w:val="Normal"/>
-              <w:widowControl w:val="false"/>
-              <w:spacing w:lineRule="auto" w:line="240" w:before="120" w:after="0"/>
-              <w:jc w:val="center"/>
-              <w:rPr>
-                <w:rFonts w:ascii="Arial" w:hAnsi="Arial" w:eastAsia="Arial" w:cs="Arial"/>
-                <w:sz w:val="20"/>
-                <w:szCs w:val="20"/>
-              </w:rPr>
-            </w:pPr>
-            <w:r>
-              <w:rPr>
-                <w:rFonts w:eastAsia="Arial" w:cs="Arial" w:ascii="Arial" w:hAnsi="Arial"/>
-                <w:sz w:val="20"/>
-                <w:szCs w:val="20"/>
-              </w:rPr>
-              <w:t xml:space="preserve"> </w:t>
-            </w:r>
-          </w:p>
-        </w:tc>
-        <w:tc>
-          <w:tcPr>
-            <w:tcW w:w="1399" w:type="dxa"/>
-            <w:tcBorders>
-              <w:top w:val="single" w:sz="8" w:space="0" w:color="000000"/>
-            </w:tcBorders>
-          </w:tcPr>
-          <w:p>
-            <w:pPr>
-              <w:pStyle w:val="Normal"/>
-              <w:widowControl w:val="false"/>
-              <w:spacing w:lineRule="auto" w:line="240" w:before="120" w:after="0"/>
-              <w:jc w:val="right"/>
-              <w:rPr>
-                <w:rFonts w:ascii="Arial" w:hAnsi="Arial" w:eastAsia="Arial" w:cs="Arial"/>
-                <w:sz w:val="20"/>
-                <w:szCs w:val="20"/>
-              </w:rPr>
-            </w:pPr>
-            <w:r>
-              <w:rPr>
-                <w:rFonts w:eastAsia="Arial" w:cs="Arial" w:ascii="Arial" w:hAnsi="Arial"/>
-                <w:sz w:val="20"/>
-                <w:szCs w:val="20"/>
-              </w:rPr>
-              <w:t>{{order[1].p_einzel}}</w:t>
-            </w:r>
-          </w:p>
-        </w:tc>
-        <w:tc>
-          <w:tcPr>
-            <w:tcW w:w="1273" w:type="dxa"/>
-            <w:tcBorders>
-              <w:top w:val="single" w:sz="8" w:space="0" w:color="000000"/>
-            </w:tcBorders>
-          </w:tcPr>
-          <w:p>
-            <w:pPr>
-              <w:pStyle w:val="Normal"/>
-              <w:widowControl w:val="false"/>
-              <w:spacing w:lineRule="auto" w:line="240" w:before="120" w:after="0"/>
-              <w:jc w:val="right"/>
-              <w:rPr>
-                <w:rFonts w:ascii="Arial" w:hAnsi="Arial" w:eastAsia="Arial" w:cs="Arial"/>
-                <w:sz w:val="20"/>
-                <w:szCs w:val="20"/>
-              </w:rPr>
-            </w:pPr>
-            <w:r>
-              <w:rPr>
-                <w:rFonts w:eastAsia="Arial" w:cs="Arial" w:ascii="Arial" w:hAnsi="Arial"/>
-                <w:sz w:val="20"/>
-                <w:szCs w:val="20"/>
-              </w:rPr>
-              <w:t>{{order[1].summe}}</w:t>
-            </w:r>
-          </w:p>
-        </w:tc>
-      </w:tr>
-      <w:tr>
-        <w:trPr>
-          <w:trHeight w:val="20" w:hRule="atLeast"/>
-        </w:trPr>
-        <w:tc>
-          <w:tcPr>
-            <w:tcW w:w="706" w:type="dxa"/>
-            <w:tcBorders>
-              <w:top w:val="single" w:sz="8" w:space="0" w:color="000000"/>
-            </w:tcBorders>
-          </w:tcPr>
-          <w:p>
-            <w:pPr>
-              <w:pStyle w:val="Normal"/>
-              <w:widowControl w:val="false"/>
-              <w:spacing w:lineRule="auto" w:line="240" w:before="120" w:after="0"/>
-              <w:rPr>
-                <w:rFonts w:ascii="Arial" w:hAnsi="Arial" w:eastAsia="Arial" w:cs="Arial"/>
-                <w:sz w:val="20"/>
-                <w:szCs w:val="20"/>
-              </w:rPr>
-            </w:pPr>
-            <w:r>
-              <w:rPr>
-                <w:rFonts w:eastAsia="Arial" w:cs="Arial" w:ascii="Arial" w:hAnsi="Arial"/>
-                <w:sz w:val="20"/>
-                <w:szCs w:val="20"/>
-              </w:rPr>
-              <w:t>{{order[2].pos}}</w:t>
-            </w:r>
-          </w:p>
-        </w:tc>
-        <w:tc>
-          <w:tcPr>
-            <w:tcW w:w="20" w:type="dxa"/>
-            <w:tcBorders>
-              <w:top w:val="single" w:sz="8" w:space="0" w:color="000000"/>
-            </w:tcBorders>
-          </w:tcPr>
-          <w:p>
-            <w:pPr>
-              <w:pStyle w:val="Normal"/>
-              <w:widowControl w:val="false"/>
-              <w:spacing w:lineRule="auto" w:line="240" w:before="120" w:after="0"/>
-              <w:rPr>
-                <w:rFonts w:ascii="Arial" w:hAnsi="Arial" w:eastAsia="Arial" w:cs="Arial"/>
-                <w:sz w:val="20"/>
-                <w:szCs w:val="20"/>
-              </w:rPr>
-            </w:pPr>
-            <w:r>
-              <w:rPr>
-                <w:rFonts w:eastAsia="Arial" w:cs="Arial" w:ascii="Arial" w:hAnsi="Arial"/>
-                <w:sz w:val="20"/>
-                <w:szCs w:val="20"/>
-              </w:rPr>
-            </w:r>
-          </w:p>
-        </w:tc>
-        <w:tc>
-          <w:tcPr>
-            <w:tcW w:w="3664" w:type="dxa"/>
-            <w:tcBorders>
-              <w:top w:val="single" w:sz="8" w:space="0" w:color="000000"/>
-            </w:tcBorders>
-          </w:tcPr>
-          <w:p>
-            <w:pPr>
-              <w:pStyle w:val="Normal"/>
-              <w:widowControl w:val="false"/>
-              <w:spacing w:lineRule="auto" w:line="240" w:before="120" w:after="0"/>
-              <w:rPr>
-                <w:rFonts w:ascii="Arial" w:hAnsi="Arial" w:eastAsia="Arial" w:cs="Arial"/>
-                <w:sz w:val="20"/>
-                <w:szCs w:val="20"/>
-              </w:rPr>
-            </w:pPr>
-            <w:r>
-              <w:rPr>
-                <w:rFonts w:eastAsia="Arial" w:cs="Arial" w:ascii="Arial" w:hAnsi="Arial"/>
-                <w:b/>
-                <w:sz w:val="20"/>
-                <w:szCs w:val="20"/>
-              </w:rPr>
-              <w:t>{{order[2].text}}</w:t>
-              <w:br/>
-            </w:r>
-          </w:p>
-        </w:tc>
-        <w:tc>
-          <w:tcPr>
-            <w:tcW w:w="1646" w:type="dxa"/>
-            <w:gridSpan w:val="2"/>
-            <w:tcBorders>
-              <w:top w:val="single" w:sz="8" w:space="0" w:color="000000"/>
-            </w:tcBorders>
-          </w:tcPr>
-          <w:p>
-            <w:pPr>
-              <w:pStyle w:val="Normal"/>
-              <w:widowControl w:val="false"/>
-              <w:spacing w:lineRule="auto" w:line="240" w:before="120" w:after="0"/>
-              <w:jc w:val="right"/>
-              <w:rPr>
-                <w:rFonts w:ascii="Arial" w:hAnsi="Arial" w:eastAsia="Arial" w:cs="Arial"/>
-                <w:sz w:val="20"/>
-                <w:szCs w:val="20"/>
-              </w:rPr>
-            </w:pPr>
-            <w:r>
-              <w:rPr>
-                <w:rFonts w:eastAsia="Arial" w:cs="Arial" w:ascii="Arial" w:hAnsi="Arial"/>
-                <w:sz w:val="20"/>
-                <w:szCs w:val="20"/>
-              </w:rPr>
-              <w:t>{{order[2].menge}} Stück</w:t>
-            </w:r>
-          </w:p>
-        </w:tc>
-        <w:tc>
-          <w:tcPr>
-            <w:tcW w:w="358" w:type="dxa"/>
-            <w:tcBorders>
-              <w:top w:val="single" w:sz="8" w:space="0" w:color="000000"/>
-            </w:tcBorders>
-          </w:tcPr>
-          <w:p>
-            <w:pPr>
-              <w:pStyle w:val="Normal"/>
-              <w:widowControl w:val="false"/>
-              <w:spacing w:lineRule="auto" w:line="240" w:before="120" w:after="0"/>
-              <w:jc w:val="center"/>
-              <w:rPr>
-                <w:rFonts w:ascii="Arial" w:hAnsi="Arial" w:eastAsia="Arial" w:cs="Arial"/>
-                <w:sz w:val="20"/>
-                <w:szCs w:val="20"/>
-              </w:rPr>
-            </w:pPr>
-            <w:r>
-              <w:rPr>
-                <w:rFonts w:eastAsia="Arial" w:cs="Arial" w:ascii="Arial" w:hAnsi="Arial"/>
-                <w:sz w:val="20"/>
-                <w:szCs w:val="20"/>
-              </w:rPr>
-            </w:r>
-          </w:p>
-        </w:tc>
-        <w:tc>
-          <w:tcPr>
-            <w:tcW w:w="1399" w:type="dxa"/>
-            <w:tcBorders>
-              <w:top w:val="single" w:sz="8" w:space="0" w:color="000000"/>
-            </w:tcBorders>
-          </w:tcPr>
-          <w:p>
-            <w:pPr>
-              <w:pStyle w:val="Normal"/>
-              <w:widowControl w:val="false"/>
-              <w:spacing w:lineRule="auto" w:line="240" w:before="120" w:after="0"/>
-              <w:jc w:val="right"/>
-              <w:rPr>
-                <w:rFonts w:ascii="Arial" w:hAnsi="Arial" w:eastAsia="Arial" w:cs="Arial"/>
-                <w:sz w:val="20"/>
-                <w:szCs w:val="20"/>
-              </w:rPr>
-            </w:pPr>
-            <w:r>
-              <w:rPr>
-                <w:rFonts w:eastAsia="Arial" w:cs="Arial" w:ascii="Arial" w:hAnsi="Arial"/>
-                <w:sz w:val="20"/>
-                <w:szCs w:val="20"/>
-              </w:rPr>
-              <w:t>{{order[2].p_einzel}}</w:t>
-            </w:r>
-          </w:p>
-        </w:tc>
-        <w:tc>
-          <w:tcPr>
-            <w:tcW w:w="1273" w:type="dxa"/>
-            <w:tcBorders>
-              <w:top w:val="single" w:sz="8" w:space="0" w:color="000000"/>
-            </w:tcBorders>
-          </w:tcPr>
-          <w:p>
-            <w:pPr>
-              <w:pStyle w:val="Normal"/>
-              <w:widowControl w:val="false"/>
-              <w:spacing w:lineRule="auto" w:line="240" w:before="120" w:after="0"/>
-              <w:jc w:val="right"/>
-              <w:rPr>
-                <w:rFonts w:ascii="Arial" w:hAnsi="Arial" w:eastAsia="Arial" w:cs="Arial"/>
-                <w:sz w:val="20"/>
-                <w:szCs w:val="20"/>
-              </w:rPr>
-            </w:pPr>
-            <w:r>
-              <w:rPr>
-                <w:rFonts w:eastAsia="Arial" w:cs="Arial" w:ascii="Arial" w:hAnsi="Arial"/>
-                <w:sz w:val="20"/>
-                <w:szCs w:val="20"/>
-              </w:rPr>
-              <w:t>{{order[2].summe}}</w:t>
-            </w:r>
-          </w:p>
-        </w:tc>
-      </w:tr>
-      <w:tr>
-        <w:trPr>
-          <w:trHeight w:val="960" w:hRule="atLeast"/>
-        </w:trPr>
-        <w:tc>
-          <w:tcPr>
-            <w:tcW w:w="706" w:type="dxa"/>
-            <w:tcBorders/>
-          </w:tcPr>
-          <w:p>
-            <w:pPr>
-              <w:pStyle w:val="Normal"/>
-              <w:widowControl w:val="false"/>
-              <w:spacing w:lineRule="auto" w:line="240" w:before="120" w:after="0"/>
-              <w:rPr>
-                <w:rFonts w:ascii="Arial" w:hAnsi="Arial" w:eastAsia="Arial" w:cs="Arial"/>
-                <w:sz w:val="20"/>
-                <w:szCs w:val="20"/>
-              </w:rPr>
-            </w:pPr>
-            <w:r>
-              <w:rPr>
-                <w:rFonts w:eastAsia="Arial" w:cs="Arial" w:ascii="Arial" w:hAnsi="Arial"/>
-                <w:sz w:val="20"/>
-                <w:szCs w:val="20"/>
-              </w:rPr>
-              <w:t>{{order[3].pos}}</w:t>
-            </w:r>
-          </w:p>
-        </w:tc>
-        <w:tc>
-          <w:tcPr>
-            <w:tcW w:w="20" w:type="dxa"/>
-            <w:tcBorders/>
-          </w:tcPr>
-          <w:p>
-            <w:pPr>
-              <w:pStyle w:val="Normal"/>
-              <w:widowControl w:val="false"/>
-              <w:spacing w:lineRule="auto" w:line="240" w:before="0" w:after="200"/>
-              <w:rPr>
-                <w:rFonts w:ascii="Arial" w:hAnsi="Arial" w:eastAsia="Arial" w:cs="Arial"/>
-                <w:sz w:val="20"/>
-                <w:szCs w:val="20"/>
-              </w:rPr>
-            </w:pPr>
-            <w:r>
-              <w:rPr>
-                <w:rFonts w:eastAsia="Arial" w:cs="Arial" w:ascii="Arial" w:hAnsi="Arial"/>
-                <w:sz w:val="20"/>
-                <w:szCs w:val="20"/>
-              </w:rPr>
-            </w:r>
-          </w:p>
-        </w:tc>
-        <w:tc>
-          <w:tcPr>
-            <w:tcW w:w="3664" w:type="dxa"/>
-            <w:tcBorders/>
-          </w:tcPr>
-          <w:p>
-            <w:pPr>
-              <w:pStyle w:val="Normal"/>
-              <w:widowControl w:val="false"/>
-              <w:spacing w:lineRule="auto" w:line="240" w:before="120" w:after="0"/>
-              <w:rPr>
-                <w:rFonts w:ascii="Arial" w:hAnsi="Arial" w:eastAsia="Arial" w:cs="Arial"/>
-                <w:sz w:val="20"/>
-                <w:szCs w:val="20"/>
-              </w:rPr>
-            </w:pPr>
-            <w:r>
-              <w:rPr>
-                <w:rFonts w:eastAsia="Arial" w:cs="Arial" w:ascii="Arial" w:hAnsi="Arial"/>
-                <w:b/>
-                <w:sz w:val="20"/>
-                <w:szCs w:val="20"/>
-              </w:rPr>
-              <w:t>{{order[3].text}}</w:t>
-            </w:r>
-          </w:p>
-          <w:p>
-            <w:pPr>
-              <w:pStyle w:val="Normal"/>
-              <w:widowControl w:val="false"/>
-              <w:spacing w:lineRule="auto" w:line="240" w:before="0" w:after="200"/>
-              <w:rPr>
-                <w:rFonts w:ascii="Arial" w:hAnsi="Arial" w:eastAsia="Arial" w:cs="Arial"/>
-                <w:sz w:val="20"/>
-                <w:szCs w:val="20"/>
-              </w:rPr>
-            </w:pPr>
-            <w:r>
-              <w:rPr>
-                <w:rFonts w:eastAsia="Arial" w:cs="Arial" w:ascii="Arial" w:hAnsi="Arial"/>
-                <w:bCs/>
-                <w:sz w:val="20"/>
-                <w:szCs w:val="20"/>
-              </w:rPr>
-              <w:t>{{order[3].subtext}}</w:t>
-            </w:r>
-            <w:r>
-              <w:rPr>
-                <w:rFonts w:eastAsia="Arial" w:cs="Arial" w:ascii="Arial" w:hAnsi="Arial"/>
-                <w:sz w:val="20"/>
-                <w:szCs w:val="20"/>
-              </w:rPr>
-              <w:br/>
-            </w:r>
-          </w:p>
-        </w:tc>
-        <w:tc>
-          <w:tcPr>
-            <w:tcW w:w="1646" w:type="dxa"/>
-            <w:gridSpan w:val="2"/>
-            <w:tcBorders/>
-          </w:tcPr>
-          <w:p>
-            <w:pPr>
-              <w:pStyle w:val="Normal"/>
-              <w:widowControl w:val="false"/>
-              <w:spacing w:lineRule="auto" w:line="240" w:before="120" w:after="0"/>
-              <w:jc w:val="right"/>
-              <w:rPr>
-                <w:rFonts w:ascii="Arial" w:hAnsi="Arial" w:eastAsia="Arial" w:cs="Arial"/>
-                <w:sz w:val="20"/>
-                <w:szCs w:val="20"/>
-              </w:rPr>
-            </w:pPr>
-            <w:r>
-              <w:rPr>
-                <w:rFonts w:eastAsia="Arial" w:cs="Arial" w:ascii="Arial" w:hAnsi="Arial"/>
-                <w:sz w:val="20"/>
-                <w:szCs w:val="20"/>
-              </w:rPr>
-              <w:t>{{order[3].menge}} Stück</w:t>
-            </w:r>
-          </w:p>
-        </w:tc>
-        <w:tc>
-          <w:tcPr>
-            <w:tcW w:w="358" w:type="dxa"/>
-            <w:tcBorders/>
-          </w:tcPr>
-          <w:p>
-            <w:pPr>
-              <w:pStyle w:val="Normal"/>
-              <w:widowControl w:val="false"/>
-              <w:spacing w:lineRule="auto" w:line="240" w:before="0" w:after="200"/>
-              <w:jc w:val="center"/>
-              <w:rPr>
-                <w:rFonts w:ascii="Arial" w:hAnsi="Arial" w:eastAsia="Arial" w:cs="Arial"/>
-                <w:sz w:val="20"/>
-                <w:szCs w:val="20"/>
-              </w:rPr>
-            </w:pPr>
-            <w:r>
-              <w:rPr>
-                <w:rFonts w:eastAsia="Arial" w:cs="Arial" w:ascii="Arial" w:hAnsi="Arial"/>
-                <w:sz w:val="20"/>
-                <w:szCs w:val="20"/>
-              </w:rPr>
-              <w:t xml:space="preserve"> </w:t>
-            </w:r>
-          </w:p>
-        </w:tc>
-        <w:tc>
-          <w:tcPr>
-            <w:tcW w:w="1399" w:type="dxa"/>
-            <w:tcBorders/>
-          </w:tcPr>
-          <w:p>
-            <w:pPr>
-              <w:pStyle w:val="Normal"/>
-              <w:widowControl w:val="false"/>
-              <w:spacing w:lineRule="auto" w:line="240" w:before="120" w:after="0"/>
-              <w:jc w:val="right"/>
-              <w:rPr>
-                <w:rFonts w:ascii="Arial" w:hAnsi="Arial" w:eastAsia="Arial" w:cs="Arial"/>
-                <w:sz w:val="20"/>
-                <w:szCs w:val="20"/>
-              </w:rPr>
-            </w:pPr>
-            <w:r>
-              <w:rPr>
-                <w:rFonts w:eastAsia="Arial" w:cs="Arial" w:ascii="Arial" w:hAnsi="Arial"/>
-                <w:sz w:val="20"/>
-                <w:szCs w:val="20"/>
-              </w:rPr>
-              <w:t>{{order[3].p_einzel}}</w:t>
-            </w:r>
-          </w:p>
-        </w:tc>
-        <w:tc>
-          <w:tcPr>
-            <w:tcW w:w="1273" w:type="dxa"/>
-            <w:tcBorders/>
-          </w:tcPr>
-          <w:p>
-            <w:pPr>
-              <w:pStyle w:val="Normal"/>
-              <w:widowControl w:val="false"/>
-              <w:spacing w:lineRule="auto" w:line="240" w:before="120" w:after="0"/>
-              <w:jc w:val="right"/>
-              <w:rPr>
-                <w:rFonts w:ascii="Arial" w:hAnsi="Arial" w:eastAsia="Arial" w:cs="Arial"/>
-                <w:sz w:val="20"/>
-                <w:szCs w:val="20"/>
-              </w:rPr>
-            </w:pPr>
-            <w:r>
-              <w:rPr>
-                <w:rFonts w:eastAsia="Arial" w:cs="Arial" w:ascii="Arial" w:hAnsi="Arial"/>
-                <w:sz w:val="20"/>
-                <w:szCs w:val="20"/>
-              </w:rPr>
-              <w:t>{{order[3].summe}}</w:t>
-            </w:r>
-          </w:p>
-        </w:tc>
-      </w:tr>
-      <w:tr>
-        <w:trPr>
-          <w:trHeight w:val="560" w:hRule="atLeast"/>
-        </w:trPr>
-        <w:tc>
-          <w:tcPr>
-            <w:tcW w:w="4956" w:type="dxa"/>
-            <w:gridSpan w:val="4"/>
-            <w:tcBorders/>
-          </w:tcPr>
-          <w:p>
-            <w:pPr>
-              <w:pStyle w:val="Normal"/>
-              <w:widowControl w:val="false"/>
-              <w:spacing w:lineRule="auto" w:line="240" w:before="0" w:after="200"/>
-              <w:jc w:val="right"/>
-              <w:rPr>
-                <w:rFonts w:ascii="Arial" w:hAnsi="Arial" w:eastAsia="Arial" w:cs="Arial"/>
-                <w:sz w:val="20"/>
-                <w:szCs w:val="20"/>
-              </w:rPr>
-            </w:pPr>
-            <w:r>
-              <w:rPr>
-                <w:rFonts w:eastAsia="Arial" w:cs="Arial" w:ascii="Arial" w:hAnsi="Arial"/>
-                <w:sz w:val="20"/>
-                <w:szCs w:val="20"/>
-              </w:rPr>
-            </w:r>
-          </w:p>
-        </w:tc>
-        <w:tc>
-          <w:tcPr>
-            <w:tcW w:w="2837" w:type="dxa"/>
-            <w:gridSpan w:val="3"/>
-            <w:tcBorders>
-              <w:top w:val="single" w:sz="6" w:space="0" w:color="000000"/>
-              <w:bottom w:val="single" w:sz="4" w:space="0" w:color="ED7D31"/>
-            </w:tcBorders>
-            <w:vAlign w:val="center"/>
-          </w:tcPr>
-          <w:p>
-            <w:pPr>
-              <w:pStyle w:val="Normal"/>
-              <w:widowControl w:val="false"/>
-              <w:spacing w:lineRule="auto" w:line="240" w:before="0" w:after="200"/>
-              <w:jc w:val="right"/>
-              <w:rPr>
-                <w:rFonts w:ascii="Arial" w:hAnsi="Arial" w:eastAsia="Arial" w:cs="Arial"/>
-                <w:b/>
-                <w:b/>
-                <w:color w:val="000000"/>
-              </w:rPr>
-            </w:pPr>
-            <w:r>
-              <w:rPr>
-                <w:rFonts w:eastAsia="Arial" w:cs="Arial" w:ascii="Arial" w:hAnsi="Arial"/>
-                <w:b/>
-              </w:rPr>
-              <w:t>Summe Rechnungsbetrag</w:t>
-            </w:r>
-          </w:p>
-        </w:tc>
-        <w:tc>
-          <w:tcPr>
-            <w:tcW w:w="1273" w:type="dxa"/>
-            <w:tcBorders>
-              <w:top w:val="single" w:sz="4" w:space="0" w:color="000000"/>
-              <w:bottom w:val="single" w:sz="4" w:space="0" w:color="ED7D31"/>
-            </w:tcBorders>
-            <w:vAlign w:val="center"/>
-          </w:tcPr>
-          <w:p>
-            <w:pPr>
-              <w:pStyle w:val="Normal"/>
-              <w:widowControl w:val="false"/>
-              <w:spacing w:lineRule="auto" w:line="240" w:before="0" w:after="200"/>
-              <w:jc w:val="right"/>
-              <w:rPr>
-                <w:rFonts w:ascii="Arial" w:hAnsi="Arial" w:eastAsia="Arial" w:cs="Arial"/>
-                <w:b/>
-                <w:b/>
-                <w:bCs/>
-              </w:rPr>
-            </w:pPr>
-            <w:r>
-              <w:rPr>
-                <w:rFonts w:eastAsia="Arial" w:cs="Arial" w:ascii="Arial" w:hAnsi="Arial"/>
-                <w:b/>
-                <w:bCs/>
-              </w:rPr>
-              <w:t xml:space="preserve">€ </w:t>
-            </w:r>
-            <w:r>
-              <w:rPr>
-                <w:rFonts w:eastAsia="Arial" w:cs="Arial" w:ascii="Arial" w:hAnsi="Arial"/>
-                <w:b/>
-                <w:bCs/>
-              </w:rPr>
-              <w:t>{{summe}}</w:t>
-            </w:r>
-          </w:p>
-        </w:tc>
-      </w:tr>
-    </w:tbl>
-    <w:p>
-      <w:pPr>
-        <w:pStyle w:val="Normal"/>
-        <w:rPr>
-          <w:rFonts w:ascii="Arial" w:hAnsi="Arial" w:eastAsia="Arial" w:cs="Arial"/>
-          <w:sz w:val="16"/>
-          <w:szCs w:val="16"/>
-        </w:rPr>
-      </w:pPr>
-      <w:r>
-        <w:rPr>
-          <w:rFonts w:eastAsia="Arial" w:cs="Arial" w:ascii="Arial" w:hAnsi="Arial"/>
-          <w:sz w:val="16"/>
-          <w:szCs w:val="16"/>
-        </w:rPr>
-      </w:r>
-    </w:p>
-    <w:p>
-      <w:pPr>
-        <w:pStyle w:val="Normal"/>
-        <w:rPr>
-          <w:rFonts w:ascii="Arial" w:hAnsi="Arial" w:eastAsia="Arial" w:cs="Arial"/>
-          <w:sz w:val="16"/>
-          <w:szCs w:val="16"/>
-        </w:rPr>
-      </w:pPr>
-      <w:r>
-        <w:rPr>
-          <w:rFonts w:eastAsia="Arial" w:cs="Arial" w:ascii="Arial" w:hAnsi="Arial"/>
-          <w:sz w:val="16"/>
-          <w:szCs w:val="16"/>
-        </w:rPr>
-      </w:r>
-    </w:p>
-    <w:p>
-      <w:pPr>
-        <w:pStyle w:val="Normal"/>
-        <w:rPr>
-          <w:rFonts w:ascii="Arial" w:hAnsi="Arial" w:eastAsia="Arial" w:cs="Arial"/>
-          <w:sz w:val="16"/>
-          <w:szCs w:val="16"/>
-        </w:rPr>
-      </w:pPr>
-      <w:r>
-        <w:rPr>
-          <w:rFonts w:eastAsia="Arial" w:cs="Arial" w:ascii="Arial" w:hAnsi="Arial"/>
-          <w:sz w:val="16"/>
-          <w:szCs w:val="16"/>
-        </w:rPr>
-      </w:r>
-    </w:p>
-    <w:p>
-      <w:pPr>
-        <w:pStyle w:val="Normal"/>
-        <w:rPr>
-          <w:rFonts w:ascii="Arial" w:hAnsi="Arial" w:eastAsia="Arial" w:cs="Arial"/>
-          <w:sz w:val="16"/>
-          <w:szCs w:val="16"/>
-        </w:rPr>
-      </w:pPr>
-      <w:r>
-        <w:rPr>
-          <w:rFonts w:eastAsia="Arial" w:cs="Arial" w:ascii="Arial" w:hAnsi="Arial"/>
-          <w:sz w:val="16"/>
-          <w:szCs w:val="16"/>
-        </w:rPr>
-      </w:r>
-    </w:p>
-    <w:p>
-      <w:pPr>
-        <w:pStyle w:val="Normal"/>
-        <w:rPr>
-          <w:rFonts w:ascii="Arial" w:hAnsi="Arial" w:eastAsia="Arial" w:cs="Arial"/>
-          <w:sz w:val="16"/>
-          <w:szCs w:val="16"/>
-        </w:rPr>
-      </w:pPr>
-      <w:r>
-        <w:rPr>
-          <w:rFonts w:eastAsia="Arial" w:cs="Arial" w:ascii="Arial" w:hAnsi="Arial"/>
-          <w:sz w:val="16"/>
-          <w:szCs w:val="16"/>
-        </w:rPr>
-      </w:r>
-    </w:p>
-    <w:p>
-      <w:pPr>
-        <w:pStyle w:val="Normal"/>
-        <w:rPr>
-          <w:rFonts w:ascii="Arial" w:hAnsi="Arial" w:eastAsia="Arial" w:cs="Arial"/>
-          <w:sz w:val="16"/>
-          <w:szCs w:val="16"/>
-        </w:rPr>
-      </w:pPr>
-      <w:r>
-        <w:rPr>
-          <w:rFonts w:eastAsia="Arial" w:cs="Arial" w:ascii="Arial" w:hAnsi="Arial"/>
-          <w:sz w:val="16"/>
-          <w:szCs w:val="16"/>
-        </w:rPr>
-      </w:r>
-    </w:p>
-    <w:tbl>
-      <w:tblPr>
-        <w:tblW w:w="9067" w:type="dxa"/>
-        <w:jc w:val="left"/>
-        <w:tblInd w:w="5" w:type="dxa"/>
-        <w:tblLayout w:type="fixed"/>
-        <w:tblCellMar>
-          <w:top w:w="0" w:type="dxa"/>
-          <w:left w:w="108" w:type="dxa"/>
-          <w:bottom w:w="0" w:type="dxa"/>
-          <w:right w:w="108" w:type="dxa"/>
-        </w:tblCellMar>
-        <w:tblLook w:val="0400" w:noHBand="0" w:noVBand="1" w:firstColumn="0" w:lastRow="0" w:lastColumn="0" w:firstRow="0"/>
-      </w:tblPr>
-      <w:tblGrid>
-        <w:gridCol w:w="706"/>
-        <w:gridCol w:w="20"/>
-        <w:gridCol w:w="3664"/>
-        <w:gridCol w:w="1645"/>
-        <w:gridCol w:w="359"/>
-        <w:gridCol w:w="1399"/>
-        <w:gridCol w:w="1273"/>
-      </w:tblGrid>
-      <w:tr>
-        <w:trPr>
-          <w:trHeight w:val="340" w:hRule="atLeast"/>
-        </w:trPr>
-        <w:tc>
-          <w:tcPr>
-            <w:tcW w:w="9066" w:type="dxa"/>
+            <w:tcW w:w="9058" w:type="dxa"/>
             <w:gridSpan w:val="7"/>
             <w:tcBorders>
               <w:top w:val="single" w:sz="8" w:space="0" w:color="000000"/>
@@ -1505,7 +381,7 @@
         </w:trPr>
         <w:tc>
           <w:tcPr>
-            <w:tcW w:w="706" w:type="dxa"/>
+            <w:tcW w:w="703" w:type="dxa"/>
             <w:tcBorders>
               <w:bottom w:val="single" w:sz="8" w:space="0" w:color="000000"/>
             </w:tcBorders>
@@ -1568,7 +444,7 @@
         </w:tc>
         <w:tc>
           <w:tcPr>
-            <w:tcW w:w="3664" w:type="dxa"/>
+            <w:tcW w:w="3581" w:type="dxa"/>
             <w:tcBorders>
               <w:bottom w:val="single" w:sz="8" w:space="0" w:color="000000"/>
             </w:tcBorders>
@@ -1600,7 +476,7 @@
         </w:tc>
         <w:tc>
           <w:tcPr>
-            <w:tcW w:w="1645" w:type="dxa"/>
+            <w:tcW w:w="1731" w:type="dxa"/>
             <w:tcBorders>
               <w:bottom w:val="single" w:sz="8" w:space="0" w:color="000000"/>
             </w:tcBorders>
@@ -1633,7 +509,7 @@
         </w:tc>
         <w:tc>
           <w:tcPr>
-            <w:tcW w:w="359" w:type="dxa"/>
+            <w:tcW w:w="357" w:type="dxa"/>
             <w:tcBorders>
               <w:bottom w:val="single" w:sz="8" w:space="0" w:color="000000"/>
             </w:tcBorders>
@@ -1666,7 +542,7 @@
         </w:tc>
         <w:tc>
           <w:tcPr>
-            <w:tcW w:w="1399" w:type="dxa"/>
+            <w:tcW w:w="1400" w:type="dxa"/>
             <w:tcBorders>
               <w:bottom w:val="single" w:sz="8" w:space="0" w:color="000000"/>
             </w:tcBorders>
@@ -1699,7 +575,7 @@
         </w:tc>
         <w:tc>
           <w:tcPr>
-            <w:tcW w:w="1273" w:type="dxa"/>
+            <w:tcW w:w="1266" w:type="dxa"/>
             <w:tcBorders>
               <w:bottom w:val="single" w:sz="8" w:space="0" w:color="000000"/>
             </w:tcBorders>
@@ -1737,7 +613,7 @@
         </w:trPr>
         <w:tc>
           <w:tcPr>
-            <w:tcW w:w="706" w:type="dxa"/>
+            <w:tcW w:w="703" w:type="dxa"/>
             <w:tcBorders>
               <w:top w:val="single" w:sz="8" w:space="0" w:color="000000"/>
             </w:tcBorders>
@@ -1792,7 +668,7 @@
         </w:tc>
         <w:tc>
           <w:tcPr>
-            <w:tcW w:w="3664" w:type="dxa"/>
+            <w:tcW w:w="3581" w:type="dxa"/>
             <w:tcBorders>
               <w:top w:val="single" w:sz="8" w:space="0" w:color="000000"/>
             </w:tcBorders>
@@ -1832,7 +708,7 @@
         </w:tc>
         <w:tc>
           <w:tcPr>
-            <w:tcW w:w="1645" w:type="dxa"/>
+            <w:tcW w:w="1731" w:type="dxa"/>
             <w:tcBorders>
               <w:top w:val="single" w:sz="8" w:space="0" w:color="000000"/>
             </w:tcBorders>
@@ -1861,7 +737,7 @@
         </w:tc>
         <w:tc>
           <w:tcPr>
-            <w:tcW w:w="359" w:type="dxa"/>
+            <w:tcW w:w="357" w:type="dxa"/>
             <w:tcBorders>
               <w:top w:val="single" w:sz="8" w:space="0" w:color="000000"/>
             </w:tcBorders>
@@ -1890,7 +766,7 @@
         </w:tc>
         <w:tc>
           <w:tcPr>
-            <w:tcW w:w="1399" w:type="dxa"/>
+            <w:tcW w:w="1400" w:type="dxa"/>
             <w:tcBorders>
               <w:top w:val="single" w:sz="8" w:space="0" w:color="000000"/>
             </w:tcBorders>
@@ -1919,7 +795,7 @@
         </w:tc>
         <w:tc>
           <w:tcPr>
-            <w:tcW w:w="1273" w:type="dxa"/>
+            <w:tcW w:w="1266" w:type="dxa"/>
             <w:tcBorders>
               <w:top w:val="single" w:sz="8" w:space="0" w:color="000000"/>
             </w:tcBorders>
@@ -1950,40 +826,142 @@
     </w:tbl>
     <w:p>
       <w:pPr>
-        <w:pStyle w:val="Normal"/>
-        <w:jc w:val="both"/>
-        <w:rPr>
-          <w:rFonts w:ascii="Arial" w:hAnsi="Arial" w:eastAsia="Arial" w:cs="Arial"/>
-          <w:sz w:val="20"/>
-          <w:szCs w:val="20"/>
+        <w:pStyle w:val="Textkrper"/>
+        <w:spacing w:before="0" w:after="0"/>
+        <w:rPr>
+          <w:sz w:val="4"/>
+          <w:szCs w:val="4"/>
         </w:rPr>
       </w:pPr>
       <w:r>
         <w:rPr>
-          <w:rFonts w:eastAsia="Arial" w:cs="Arial" w:ascii="Arial" w:hAnsi="Arial"/>
-          <w:sz w:val="20"/>
-          <w:szCs w:val="20"/>
+          <w:sz w:val="4"/>
+          <w:szCs w:val="4"/>
         </w:rPr>
       </w:r>
     </w:p>
-    <w:p>
-      <w:pPr>
-        <w:pStyle w:val="Normal"/>
-        <w:jc w:val="both"/>
-        <w:rPr>
-          <w:rFonts w:ascii="Arial" w:hAnsi="Arial" w:eastAsia="Arial" w:cs="Arial"/>
-          <w:sz w:val="20"/>
-          <w:szCs w:val="20"/>
-        </w:rPr>
-      </w:pPr>
-      <w:r>
-        <w:rPr>
-          <w:rFonts w:eastAsia="Arial" w:cs="Arial" w:ascii="Arial" w:hAnsi="Arial"/>
-          <w:sz w:val="20"/>
-          <w:szCs w:val="20"/>
-        </w:rPr>
-      </w:r>
-    </w:p>
+    <w:tbl>
+      <w:tblPr>
+        <w:tblW w:w="9059" w:type="dxa"/>
+        <w:jc w:val="left"/>
+        <w:tblInd w:w="5" w:type="dxa"/>
+        <w:tblLayout w:type="fixed"/>
+        <w:tblCellMar>
+          <w:top w:w="0" w:type="dxa"/>
+          <w:left w:w="108" w:type="dxa"/>
+          <w:bottom w:w="0" w:type="dxa"/>
+          <w:right w:w="108" w:type="dxa"/>
+        </w:tblCellMar>
+        <w:tblLook w:val="0400" w:noHBand="0" w:noVBand="1" w:firstColumn="0" w:lastRow="0" w:lastColumn="0" w:firstRow="0"/>
+      </w:tblPr>
+      <w:tblGrid>
+        <w:gridCol w:w="4303"/>
+        <w:gridCol w:w="3488"/>
+        <w:gridCol w:w="1268"/>
+      </w:tblGrid>
+      <w:tr>
+        <w:trPr>
+          <w:trHeight w:val="1040" w:hRule="atLeast"/>
+        </w:trPr>
+        <w:tc>
+          <w:tcPr>
+            <w:tcW w:w="4303" w:type="dxa"/>
+            <w:tcBorders/>
+          </w:tcPr>
+          <w:p>
+            <w:pPr>
+              <w:pStyle w:val="Normal"/>
+              <w:widowControl w:val="false"/>
+              <w:spacing w:lineRule="auto" w:line="240" w:before="0" w:after="200"/>
+              <w:jc w:val="right"/>
+              <w:rPr>
+                <w:rFonts w:ascii="Arial" w:hAnsi="Arial" w:eastAsia="Arial" w:cs="Arial"/>
+                <w:sz w:val="20"/>
+                <w:szCs w:val="20"/>
+              </w:rPr>
+            </w:pPr>
+            <w:r>
+              <w:rPr>
+                <w:rFonts w:eastAsia="Arial" w:cs="Arial" w:ascii="Arial" w:hAnsi="Arial"/>
+                <w:sz w:val="20"/>
+                <w:szCs w:val="20"/>
+              </w:rPr>
+            </w:r>
+          </w:p>
+        </w:tc>
+        <w:tc>
+          <w:tcPr>
+            <w:tcW w:w="3488" w:type="dxa"/>
+            <w:tcBorders>
+              <w:top w:val="single" w:sz="6" w:space="0" w:color="000000"/>
+              <w:bottom w:val="single" w:sz="4" w:space="0" w:color="ED7D31"/>
+            </w:tcBorders>
+            <w:vAlign w:val="center"/>
+          </w:tcPr>
+          <w:p>
+            <w:pPr>
+              <w:pStyle w:val="Normal"/>
+              <w:widowControl w:val="false"/>
+              <w:spacing w:lineRule="auto" w:line="240" w:before="0" w:after="200"/>
+              <w:jc w:val="right"/>
+              <w:rPr>
+                <w:rFonts w:ascii="Arial" w:hAnsi="Arial" w:eastAsia="Arial" w:cs="Arial"/>
+                <w:b/>
+                <w:b/>
+                <w:color w:val="000000"/>
+              </w:rPr>
+            </w:pPr>
+            <w:r>
+              <w:rPr>
+                <w:rFonts w:eastAsia="Arial" w:cs="Arial" w:ascii="Arial" w:hAnsi="Arial"/>
+                <w:b/>
+              </w:rPr>
+              <w:t>Summe Rechnungsbetrag</w:t>
+            </w:r>
+          </w:p>
+        </w:tc>
+        <w:tc>
+          <w:tcPr>
+            <w:tcW w:w="1268" w:type="dxa"/>
+            <w:tcBorders>
+              <w:top w:val="single" w:sz="4" w:space="0" w:color="000000"/>
+              <w:bottom w:val="single" w:sz="4" w:space="0" w:color="ED7D31"/>
+            </w:tcBorders>
+            <w:vAlign w:val="center"/>
+          </w:tcPr>
+          <w:p>
+            <w:pPr>
+              <w:pStyle w:val="Normal"/>
+              <w:widowControl w:val="false"/>
+              <w:spacing w:lineRule="auto" w:line="240" w:before="0" w:after="200"/>
+              <w:jc w:val="right"/>
+              <w:rPr>
+                <w:rFonts w:ascii="Arial" w:hAnsi="Arial" w:eastAsia="Arial" w:cs="Arial"/>
+                <w:b/>
+                <w:b/>
+                <w:bCs/>
+              </w:rPr>
+            </w:pPr>
+            <w:r>
+              <w:rPr>
+                <w:rFonts w:eastAsia="Arial" w:cs="Arial" w:ascii="Arial" w:hAnsi="Arial"/>
+                <w:b/>
+                <w:bCs/>
+              </w:rPr>
+              <w:t xml:space="preserve">€ </w:t>
+            </w:r>
+            <w:r>
+              <w:rPr>
+                <w:rFonts w:eastAsia="Arial" w:cs="Arial" w:ascii="Arial" w:hAnsi="Arial"/>
+                <w:b/>
+                <w:bCs/>
+              </w:rPr>
+              <w:t>{{p_summe}}</w:t>
+            </w:r>
+          </w:p>
+        </w:tc>
+      </w:tr>
+    </w:tbl>
     <w:p>
       <w:pPr>
         <w:pStyle w:val="Normal"/>
@@ -2037,7 +1015,7 @@
           <w:sz w:val="20"/>
           <w:szCs w:val="20"/>
         </w:rPr>
-        <w:t xml:space="preserve">Ist ein Kopfhörer stark verschmutzt (bspw. durch Klebereste) fällt ein Reinigungsmehraufwand von {{p_reinigung}} € pro Kopfhörer an. Bei Verlust oder Beschädigung sind pro Kopfhörer {{p_headphone}} €, pro Verbindungskabel {{p_kabel}} € und pro Sender {{p_sender}} € zusätzlich zum Angebotspreis zu zahlen. </w:t>
+        <w:t xml:space="preserve">Ist ein Kopfhörer stark verschmutzt (bspw. durch Klebereste) fällt ein Reinigungsmehraufwand von {{p_reinigung}} € pro Kopfhörer an. Bei Verlust oder Beschädigung sind pro Kopfhörer {{p_kopfhoerer_schaden}} €, pro Verbindungskabel {{p_kabel_schaden}} € und pro Sender {{p_sender_schaden}} € zusätzlich zum Angebotspreis zu zahlen. </w:t>
       </w:r>
     </w:p>
     <w:p>
@@ -2063,41 +1041,37 @@
       <w:pPr>
         <w:pStyle w:val="Normal"/>
         <w:jc w:val="both"/>
-        <w:rPr/>
+        <w:rPr>
+          <w:sz w:val="22"/>
+          <w:szCs w:val="22"/>
+        </w:rPr>
       </w:pPr>
       <w:r>
-        <w:rPr/>
+        <w:rPr>
+          <w:rFonts w:eastAsia="Arial" w:cs="Arial" w:ascii="Arial" w:hAnsi="Arial"/>
+          <w:sz w:val="22"/>
+          <w:szCs w:val="22"/>
+        </w:rPr>
         <w:t xml:space="preserve">Bitte bestätigen Sie den Auftrag bis spätestens zum {{d_gueltig_bis}} und schicken Sie dieses Dokument unterschrieben an </w:t>
       </w:r>
       <w:hyperlink r:id="rId2">
         <w:r>
           <w:rPr>
             <w:rStyle w:val="Internetverknpfung"/>
+            <w:rFonts w:eastAsia="Arial" w:cs="Arial" w:ascii="Arial" w:hAnsi="Arial"/>
+            <w:sz w:val="22"/>
+            <w:szCs w:val="22"/>
           </w:rPr>
           <w:t>info@silentparty-hannover.de</w:t>
         </w:r>
       </w:hyperlink>
       <w:r>
-        <w:rPr/>
-        <w:t>.</w:t>
-      </w:r>
-    </w:p>
-    <w:p>
-      <w:pPr>
-        <w:pStyle w:val="Normal"/>
-        <w:jc w:val="both"/>
-        <w:rPr>
-          <w:rFonts w:ascii="Arial" w:hAnsi="Arial" w:eastAsia="Arial" w:cs="Arial"/>
-          <w:sz w:val="20"/>
-          <w:szCs w:val="20"/>
-        </w:rPr>
-      </w:pPr>
-      <w:r>
         <w:rPr>
           <w:rFonts w:eastAsia="Arial" w:cs="Arial" w:ascii="Arial" w:hAnsi="Arial"/>
-          <w:sz w:val="20"/>
-          <w:szCs w:val="20"/>
-        </w:rPr>
+          <w:sz w:val="22"/>
+          <w:szCs w:val="22"/>
+        </w:rPr>
+        <w:t xml:space="preserve"> .</w:t>
       </w:r>
     </w:p>
     <w:tbl>

</xml_diff>